<commit_message>
merging aiptpatent to the docketing  system
</commit_message>
<xml_diff>
--- a/public/word-template/Document.docx
+++ b/public/word-template/Document.docx
@@ -72,7 +72,7 @@
                 <w:szCs w:val="24"/>
                 <w:lang w:eastAsia="zh-CN"/>
               </w:rPr>
-              <w:t>thumbnail</w:t>
+              <w:t>image</w:t>
             </w:r>
             <w:r>
               <w:rPr>
@@ -483,7 +483,25 @@
                 <w:sz w:val="24"/>
                 <w:szCs w:val="24"/>
               </w:rPr>
-              <w:t>Registration             :${registrationno}</w:t>
+              <w:t>Registration             :${</w:t>
+            </w:r>
+            <w:r>
+              <w:rPr>
+                <w:rFonts w:asciiTheme="majorBidi" w:hAnsiTheme="majorBidi" w:cstheme="majorBidi"/>
+                <w:bCs/>
+                <w:sz w:val="24"/>
+                <w:szCs w:val="24"/>
+              </w:rPr>
+              <w:t>registrationno</w:t>
+            </w:r>
+            <w:r>
+              <w:rPr>
+                <w:rFonts w:asciiTheme="majorBidi" w:hAnsiTheme="majorBidi" w:cstheme="majorBidi"/>
+                <w:bCs/>
+                <w:sz w:val="24"/>
+                <w:szCs w:val="24"/>
+              </w:rPr>
+              <w:t>}</w:t>
             </w:r>
           </w:p>
         </w:tc>
@@ -525,7 +543,25 @@
                 <w:sz w:val="24"/>
                 <w:szCs w:val="24"/>
               </w:rPr>
-              <w:t>Registration Date    :${registrationdate}</w:t>
+              <w:t>Registration Date    :${</w:t>
+            </w:r>
+            <w:r>
+              <w:rPr>
+                <w:rFonts w:asciiTheme="majorBidi" w:hAnsiTheme="majorBidi" w:cstheme="majorBidi"/>
+                <w:bCs/>
+                <w:sz w:val="24"/>
+                <w:szCs w:val="24"/>
+              </w:rPr>
+              <w:t>registrationdate</w:t>
+            </w:r>
+            <w:r>
+              <w:rPr>
+                <w:rFonts w:asciiTheme="majorBidi" w:hAnsiTheme="majorBidi" w:cstheme="majorBidi"/>
+                <w:bCs/>
+                <w:sz w:val="24"/>
+                <w:szCs w:val="24"/>
+              </w:rPr>
+              <w:t>}</w:t>
             </w:r>
           </w:p>
         </w:tc>

</xml_diff>